<commit_message>
feat: FASE 8 - Export Word professionale + normalizzazione status + CSS colorazione
- Creato wordExport.js con template completo ISO 9001:2015
- Template con sommario, 11 capitoli (1-DATI, 2-OBIETTIVO, 3-RILIEVI PENDENTI, 4-10 clausole ISO, 11-ESITO)
- Tabelle 3 colonne: Attività/processo (con 4.1-...) | Valutazione | Dettaglio
- RILIEVI table con ogni domanda + riga AP (Azioni Pendenti)
- Metriche real-time calcolate da checklist (NC/OSS/OM)
- Export dual-mode: Download browser + File System Access API
- ExportPanel.jsx: pulsanti Word + FileSystem + notification system
- ChecklistModule.css: supporto nuovo formato status (C, NC, OSS, OM, NA, NOT_ANSWERED) + legacy
- StorageContext.jsx: normalizzazione automatica status legacynuovo su caricamento
- ExportPanel.css: stili notification + pulsanti Word/FileSystem con gradient
</commit_message>
<xml_diff>
--- a/Check-List -Report Audit.docx
+++ b/Check-List -Report Audit.docx
@@ -2980,6 +2980,7 @@
         <w:rPr>
           <w:color w:val="000000"/>
         </w:rPr>
+        <w:lastRenderedPageBreak/>
         <w:t>1 – DATI GENERALI</w:t>
       </w:r>
       <w:bookmarkEnd w:id="0"/>
@@ -4873,6 +4874,7 @@
         <w:rPr>
           <w:color w:val="000000"/>
         </w:rPr>
+        <w:lastRenderedPageBreak/>
         <w:t>3</w:t>
       </w:r>
       <w:r>
@@ -8119,6 +8121,7 @@
               <w:rPr>
                 <w:color w:val="auto"/>
               </w:rPr>
+              <w:lastRenderedPageBreak/>
               <w:t>4.3 - Ambito di applicazione del SGQ</w:t>
             </w:r>
             <w:bookmarkEnd w:id="9"/>
@@ -9982,6 +9985,7 @@
             </w:pPr>
             <w:bookmarkStart w:id="14" w:name="_Toc201315882"/>
             <w:r>
+              <w:lastRenderedPageBreak/>
               <w:t xml:space="preserve">5.1.2 </w:t>
             </w:r>
             <w:proofErr w:type="spellStart"/>
@@ -12148,6 +12152,7 @@
               <w:rPr>
                 <w:color w:val="auto"/>
               </w:rPr>
+              <w:lastRenderedPageBreak/>
               <w:t>5.3 Ruoli organizzativi, responsabilità e autorità</w:t>
             </w:r>
             <w:bookmarkEnd w:id="18"/>
@@ -14740,6 +14745,7 @@
               <w:rPr>
                 <w:color w:val="auto"/>
               </w:rPr>
+              <w:lastRenderedPageBreak/>
               <w:t>7.2 Competenza</w:t>
             </w:r>
             <w:bookmarkEnd w:id="26"/>
@@ -20973,6 +20979,7 @@
       </w:pPr>
       <w:bookmarkStart w:id="41" w:name="_Toc201315902"/>
       <w:r>
+        <w:lastRenderedPageBreak/>
         <w:t>10</w:t>
       </w:r>
       <w:bookmarkEnd w:id="40"/>
@@ -22554,7 +22561,7 @@
       <w:tblPr>
         <w:tblpPr w:leftFromText="141" w:rightFromText="141" w:vertAnchor="text" w:tblpXSpec="center" w:tblpY="1"/>
         <w:tblOverlap w:val="never"/>
-        <w:tblW w:w="8671" w:type="dxa"/>
+        <w:tblW w:w="9362" w:type="dxa"/>
         <w:tblBorders>
           <w:top w:val="single" w:sz="4" w:space="0" w:color="auto"/>
           <w:left w:val="single" w:sz="4" w:space="0" w:color="auto"/>
@@ -22578,6 +22585,7 @@
         <w:gridCol w:w="691"/>
         <w:gridCol w:w="691"/>
         <w:gridCol w:w="691"/>
+        <w:gridCol w:w="691"/>
       </w:tblGrid>
       <w:tr>
         <w:trPr>
@@ -22734,6 +22742,29 @@
         <w:tc>
           <w:tcPr>
             <w:tcW w:w="691" w:type="dxa"/>
+          </w:tcPr>
+          <w:p>
+            <w:pPr>
+              <w:shd w:val="clear" w:color="auto" w:fill="FFFFFF"/>
+              <w:spacing w:before="40" w:after="40"/>
+              <w:jc w:val="center"/>
+              <w:rPr>
+                <w:rFonts w:ascii="Arial" w:hAnsi="Arial" w:cs="Arial"/>
+                <w:b/>
+              </w:rPr>
+            </w:pPr>
+            <w:r>
+              <w:rPr>
+                <w:rFonts w:ascii="Arial" w:hAnsi="Arial" w:cs="Arial"/>
+                <w:b/>
+              </w:rPr>
+              <w:t>OM</w:t>
+            </w:r>
+          </w:p>
+        </w:tc>
+        <w:tc>
+          <w:tcPr>
+            <w:tcW w:w="691" w:type="dxa"/>
             <w:vAlign w:val="center"/>
           </w:tcPr>
           <w:p>
@@ -22881,6 +22912,21 @@
         <w:tc>
           <w:tcPr>
             <w:tcW w:w="691" w:type="dxa"/>
+          </w:tcPr>
+          <w:p>
+            <w:pPr>
+              <w:shd w:val="clear" w:color="auto" w:fill="FFFFFF"/>
+              <w:jc w:val="center"/>
+              <w:rPr>
+                <w:rFonts w:ascii="Arial" w:hAnsi="Arial" w:cs="Arial"/>
+                <w:b/>
+              </w:rPr>
+            </w:pPr>
+          </w:p>
+        </w:tc>
+        <w:tc>
+          <w:tcPr>
+            <w:tcW w:w="691" w:type="dxa"/>
             <w:vAlign w:val="center"/>
           </w:tcPr>
           <w:p>
@@ -23032,6 +23078,21 @@
         <w:tc>
           <w:tcPr>
             <w:tcW w:w="691" w:type="dxa"/>
+          </w:tcPr>
+          <w:p>
+            <w:pPr>
+              <w:shd w:val="clear" w:color="auto" w:fill="FFFFFF"/>
+              <w:jc w:val="center"/>
+              <w:rPr>
+                <w:rFonts w:ascii="Arial" w:hAnsi="Arial" w:cs="Arial"/>
+                <w:b/>
+              </w:rPr>
+            </w:pPr>
+          </w:p>
+        </w:tc>
+        <w:tc>
+          <w:tcPr>
+            <w:tcW w:w="691" w:type="dxa"/>
             <w:vAlign w:val="center"/>
           </w:tcPr>
           <w:p>
@@ -23177,6 +23238,21 @@
         <w:tc>
           <w:tcPr>
             <w:tcW w:w="691" w:type="dxa"/>
+          </w:tcPr>
+          <w:p>
+            <w:pPr>
+              <w:shd w:val="clear" w:color="auto" w:fill="FFFFFF"/>
+              <w:jc w:val="center"/>
+              <w:rPr>
+                <w:rFonts w:ascii="Arial" w:hAnsi="Arial" w:cs="Arial"/>
+                <w:b/>
+              </w:rPr>
+            </w:pPr>
+          </w:p>
+        </w:tc>
+        <w:tc>
+          <w:tcPr>
+            <w:tcW w:w="691" w:type="dxa"/>
             <w:vAlign w:val="center"/>
           </w:tcPr>
           <w:p>
@@ -23321,6 +23397,21 @@
         <w:tc>
           <w:tcPr>
             <w:tcW w:w="691" w:type="dxa"/>
+          </w:tcPr>
+          <w:p>
+            <w:pPr>
+              <w:shd w:val="clear" w:color="auto" w:fill="FFFFFF"/>
+              <w:jc w:val="center"/>
+              <w:rPr>
+                <w:rFonts w:ascii="Arial" w:hAnsi="Arial" w:cs="Arial"/>
+                <w:b/>
+              </w:rPr>
+            </w:pPr>
+          </w:p>
+        </w:tc>
+        <w:tc>
+          <w:tcPr>
+            <w:tcW w:w="691" w:type="dxa"/>
             <w:vAlign w:val="center"/>
           </w:tcPr>
           <w:p>
@@ -23467,6 +23558,21 @@
         <w:tc>
           <w:tcPr>
             <w:tcW w:w="691" w:type="dxa"/>
+          </w:tcPr>
+          <w:p>
+            <w:pPr>
+              <w:shd w:val="clear" w:color="auto" w:fill="FFFFFF"/>
+              <w:jc w:val="center"/>
+              <w:rPr>
+                <w:rFonts w:ascii="Arial" w:hAnsi="Arial" w:cs="Arial"/>
+                <w:b/>
+              </w:rPr>
+            </w:pPr>
+          </w:p>
+        </w:tc>
+        <w:tc>
+          <w:tcPr>
+            <w:tcW w:w="691" w:type="dxa"/>
             <w:vAlign w:val="center"/>
           </w:tcPr>
           <w:p>
@@ -23611,6 +23717,21 @@
         <w:tc>
           <w:tcPr>
             <w:tcW w:w="691" w:type="dxa"/>
+          </w:tcPr>
+          <w:p>
+            <w:pPr>
+              <w:shd w:val="clear" w:color="auto" w:fill="FFFFFF"/>
+              <w:jc w:val="center"/>
+              <w:rPr>
+                <w:rFonts w:ascii="Arial" w:hAnsi="Arial" w:cs="Arial"/>
+                <w:b/>
+              </w:rPr>
+            </w:pPr>
+          </w:p>
+        </w:tc>
+        <w:tc>
+          <w:tcPr>
+            <w:tcW w:w="691" w:type="dxa"/>
             <w:vAlign w:val="center"/>
           </w:tcPr>
           <w:p>
@@ -23677,21 +23798,7 @@
                 <w:rFonts w:ascii="Arial" w:hAnsi="Arial" w:cs="Arial"/>
                 <w:bCs/>
               </w:rPr>
-              <w:t>Focalizzazione sul C</w:t>
-            </w:r>
-            <w:r>
-              <w:rPr>
-                <w:rFonts w:ascii="Arial" w:hAnsi="Arial" w:cs="Arial"/>
-                <w:bCs/>
-              </w:rPr>
-              <w:t>l</w:t>
-            </w:r>
-            <w:r>
-              <w:rPr>
-                <w:rFonts w:ascii="Arial" w:hAnsi="Arial" w:cs="Arial"/>
-                <w:bCs/>
-              </w:rPr>
-              <w:t>iente</w:t>
+              <w:t>Focalizzazione sul Cliente</w:t>
             </w:r>
           </w:p>
         </w:tc>
@@ -23754,6 +23861,21 @@
           <w:tcPr>
             <w:tcW w:w="691" w:type="dxa"/>
             <w:vAlign w:val="center"/>
+          </w:tcPr>
+          <w:p>
+            <w:pPr>
+              <w:shd w:val="clear" w:color="auto" w:fill="FFFFFF"/>
+              <w:jc w:val="center"/>
+              <w:rPr>
+                <w:rFonts w:ascii="Arial" w:hAnsi="Arial" w:cs="Arial"/>
+                <w:b/>
+              </w:rPr>
+            </w:pPr>
+          </w:p>
+        </w:tc>
+        <w:tc>
+          <w:tcPr>
+            <w:tcW w:w="691" w:type="dxa"/>
           </w:tcPr>
           <w:p>
             <w:pPr>
@@ -23918,6 +24040,21 @@
         <w:tc>
           <w:tcPr>
             <w:tcW w:w="691" w:type="dxa"/>
+          </w:tcPr>
+          <w:p>
+            <w:pPr>
+              <w:shd w:val="clear" w:color="auto" w:fill="FFFFFF"/>
+              <w:jc w:val="center"/>
+              <w:rPr>
+                <w:rFonts w:ascii="Arial" w:hAnsi="Arial" w:cs="Arial"/>
+                <w:b/>
+              </w:rPr>
+            </w:pPr>
+          </w:p>
+        </w:tc>
+        <w:tc>
+          <w:tcPr>
+            <w:tcW w:w="691" w:type="dxa"/>
             <w:vAlign w:val="center"/>
           </w:tcPr>
           <w:p>
@@ -24062,6 +24199,21 @@
         <w:tc>
           <w:tcPr>
             <w:tcW w:w="691" w:type="dxa"/>
+          </w:tcPr>
+          <w:p>
+            <w:pPr>
+              <w:shd w:val="clear" w:color="auto" w:fill="FFFFFF"/>
+              <w:jc w:val="center"/>
+              <w:rPr>
+                <w:rFonts w:ascii="Arial" w:hAnsi="Arial" w:cs="Arial"/>
+                <w:b/>
+              </w:rPr>
+            </w:pPr>
+          </w:p>
+        </w:tc>
+        <w:tc>
+          <w:tcPr>
+            <w:tcW w:w="691" w:type="dxa"/>
             <w:vAlign w:val="center"/>
           </w:tcPr>
           <w:p>
@@ -24206,6 +24358,21 @@
         <w:tc>
           <w:tcPr>
             <w:tcW w:w="691" w:type="dxa"/>
+          </w:tcPr>
+          <w:p>
+            <w:pPr>
+              <w:shd w:val="clear" w:color="auto" w:fill="FFFFFF"/>
+              <w:jc w:val="center"/>
+              <w:rPr>
+                <w:rFonts w:ascii="Arial" w:hAnsi="Arial" w:cs="Arial"/>
+                <w:b/>
+              </w:rPr>
+            </w:pPr>
+          </w:p>
+        </w:tc>
+        <w:tc>
+          <w:tcPr>
+            <w:tcW w:w="691" w:type="dxa"/>
             <w:vAlign w:val="center"/>
           </w:tcPr>
           <w:p>
@@ -24350,6 +24517,21 @@
         <w:tc>
           <w:tcPr>
             <w:tcW w:w="691" w:type="dxa"/>
+          </w:tcPr>
+          <w:p>
+            <w:pPr>
+              <w:shd w:val="clear" w:color="auto" w:fill="FFFFFF"/>
+              <w:jc w:val="center"/>
+              <w:rPr>
+                <w:rFonts w:ascii="Arial" w:hAnsi="Arial" w:cs="Arial"/>
+                <w:b/>
+              </w:rPr>
+            </w:pPr>
+          </w:p>
+        </w:tc>
+        <w:tc>
+          <w:tcPr>
+            <w:tcW w:w="691" w:type="dxa"/>
             <w:vAlign w:val="center"/>
           </w:tcPr>
           <w:p>
@@ -24500,6 +24682,21 @@
         <w:tc>
           <w:tcPr>
             <w:tcW w:w="691" w:type="dxa"/>
+          </w:tcPr>
+          <w:p>
+            <w:pPr>
+              <w:shd w:val="clear" w:color="auto" w:fill="FFFFFF"/>
+              <w:jc w:val="center"/>
+              <w:rPr>
+                <w:rFonts w:ascii="Arial" w:hAnsi="Arial" w:cs="Arial"/>
+                <w:b/>
+              </w:rPr>
+            </w:pPr>
+          </w:p>
+        </w:tc>
+        <w:tc>
+          <w:tcPr>
+            <w:tcW w:w="691" w:type="dxa"/>
             <w:vAlign w:val="center"/>
           </w:tcPr>
           <w:p>
@@ -24543,14 +24740,7 @@
                 <w:rFonts w:ascii="Arial" w:hAnsi="Arial" w:cs="Arial"/>
                 <w:bCs/>
               </w:rPr>
-              <w:t>7.1</w:t>
-            </w:r>
-            <w:r>
-              <w:rPr>
-                <w:rFonts w:ascii="Arial" w:hAnsi="Arial" w:cs="Arial"/>
-                <w:bCs/>
-              </w:rPr>
-              <w:t>.2</w:t>
+              <w:t>7.1.2</w:t>
             </w:r>
           </w:p>
         </w:tc>
@@ -24579,16 +24769,7 @@
                 <w:szCs w:val="22"/>
                 <w:lang w:val="it-IT" w:eastAsia="en-US"/>
               </w:rPr>
-              <w:t>Risorse</w:t>
-            </w:r>
-            <w:r>
-              <w:rPr>
-                <w:bCs/>
-                <w:sz w:val="22"/>
-                <w:szCs w:val="22"/>
-                <w:lang w:val="it-IT" w:eastAsia="en-US"/>
-              </w:rPr>
-              <w:t>: Persone</w:t>
+              <w:t>Risorse: Persone</w:t>
             </w:r>
           </w:p>
         </w:tc>
@@ -24651,6 +24832,21 @@
           <w:tcPr>
             <w:tcW w:w="691" w:type="dxa"/>
             <w:vAlign w:val="center"/>
+          </w:tcPr>
+          <w:p>
+            <w:pPr>
+              <w:shd w:val="clear" w:color="auto" w:fill="FFFFFF"/>
+              <w:jc w:val="center"/>
+              <w:rPr>
+                <w:rFonts w:ascii="Arial" w:hAnsi="Arial" w:cs="Arial"/>
+                <w:b/>
+              </w:rPr>
+            </w:pPr>
+          </w:p>
+        </w:tc>
+        <w:tc>
+          <w:tcPr>
+            <w:tcW w:w="691" w:type="dxa"/>
           </w:tcPr>
           <w:p>
             <w:pPr>
@@ -24815,6 +25011,21 @@
         <w:tc>
           <w:tcPr>
             <w:tcW w:w="691" w:type="dxa"/>
+          </w:tcPr>
+          <w:p>
+            <w:pPr>
+              <w:shd w:val="clear" w:color="auto" w:fill="FFFFFF"/>
+              <w:jc w:val="center"/>
+              <w:rPr>
+                <w:rFonts w:ascii="Arial" w:hAnsi="Arial" w:cs="Arial"/>
+                <w:b/>
+              </w:rPr>
+            </w:pPr>
+          </w:p>
+        </w:tc>
+        <w:tc>
+          <w:tcPr>
+            <w:tcW w:w="691" w:type="dxa"/>
             <w:vAlign w:val="center"/>
           </w:tcPr>
           <w:p>
@@ -24964,6 +25175,21 @@
         <w:tc>
           <w:tcPr>
             <w:tcW w:w="691" w:type="dxa"/>
+          </w:tcPr>
+          <w:p>
+            <w:pPr>
+              <w:shd w:val="clear" w:color="auto" w:fill="FFFFFF"/>
+              <w:jc w:val="center"/>
+              <w:rPr>
+                <w:rFonts w:ascii="Arial" w:hAnsi="Arial" w:cs="Arial"/>
+                <w:b/>
+              </w:rPr>
+            </w:pPr>
+          </w:p>
+        </w:tc>
+        <w:tc>
+          <w:tcPr>
+            <w:tcW w:w="691" w:type="dxa"/>
             <w:vAlign w:val="center"/>
           </w:tcPr>
           <w:p>
@@ -25113,6 +25339,21 @@
         <w:tc>
           <w:tcPr>
             <w:tcW w:w="691" w:type="dxa"/>
+          </w:tcPr>
+          <w:p>
+            <w:pPr>
+              <w:shd w:val="clear" w:color="auto" w:fill="FFFFFF"/>
+              <w:jc w:val="center"/>
+              <w:rPr>
+                <w:rFonts w:ascii="Arial" w:hAnsi="Arial" w:cs="Arial"/>
+                <w:b/>
+              </w:rPr>
+            </w:pPr>
+          </w:p>
+        </w:tc>
+        <w:tc>
+          <w:tcPr>
+            <w:tcW w:w="691" w:type="dxa"/>
             <w:vAlign w:val="center"/>
           </w:tcPr>
           <w:p>
@@ -25262,6 +25503,21 @@
         <w:tc>
           <w:tcPr>
             <w:tcW w:w="691" w:type="dxa"/>
+          </w:tcPr>
+          <w:p>
+            <w:pPr>
+              <w:shd w:val="clear" w:color="auto" w:fill="FFFFFF"/>
+              <w:jc w:val="center"/>
+              <w:rPr>
+                <w:rFonts w:ascii="Arial" w:hAnsi="Arial" w:cs="Arial"/>
+                <w:b/>
+              </w:rPr>
+            </w:pPr>
+          </w:p>
+        </w:tc>
+        <w:tc>
+          <w:tcPr>
+            <w:tcW w:w="691" w:type="dxa"/>
             <w:vAlign w:val="center"/>
           </w:tcPr>
           <w:p>
@@ -25411,6 +25667,21 @@
         <w:tc>
           <w:tcPr>
             <w:tcW w:w="691" w:type="dxa"/>
+          </w:tcPr>
+          <w:p>
+            <w:pPr>
+              <w:shd w:val="clear" w:color="auto" w:fill="FFFFFF"/>
+              <w:jc w:val="center"/>
+              <w:rPr>
+                <w:rFonts w:ascii="Arial" w:hAnsi="Arial" w:cs="Arial"/>
+                <w:b/>
+              </w:rPr>
+            </w:pPr>
+          </w:p>
+        </w:tc>
+        <w:tc>
+          <w:tcPr>
+            <w:tcW w:w="691" w:type="dxa"/>
             <w:vAlign w:val="center"/>
           </w:tcPr>
           <w:p>
@@ -25557,6 +25828,21 @@
         <w:tc>
           <w:tcPr>
             <w:tcW w:w="691" w:type="dxa"/>
+          </w:tcPr>
+          <w:p>
+            <w:pPr>
+              <w:shd w:val="clear" w:color="auto" w:fill="FFFFFF"/>
+              <w:jc w:val="center"/>
+              <w:rPr>
+                <w:rFonts w:ascii="Arial" w:hAnsi="Arial" w:cs="Arial"/>
+                <w:b/>
+              </w:rPr>
+            </w:pPr>
+          </w:p>
+        </w:tc>
+        <w:tc>
+          <w:tcPr>
+            <w:tcW w:w="691" w:type="dxa"/>
             <w:vAlign w:val="center"/>
           </w:tcPr>
           <w:p>
@@ -25703,6 +25989,21 @@
         <w:tc>
           <w:tcPr>
             <w:tcW w:w="691" w:type="dxa"/>
+          </w:tcPr>
+          <w:p>
+            <w:pPr>
+              <w:shd w:val="clear" w:color="auto" w:fill="FFFFFF"/>
+              <w:jc w:val="center"/>
+              <w:rPr>
+                <w:rFonts w:ascii="Arial" w:hAnsi="Arial" w:cs="Arial"/>
+                <w:b/>
+              </w:rPr>
+            </w:pPr>
+          </w:p>
+        </w:tc>
+        <w:tc>
+          <w:tcPr>
+            <w:tcW w:w="691" w:type="dxa"/>
             <w:vAlign w:val="center"/>
           </w:tcPr>
           <w:p>
@@ -25849,6 +26150,21 @@
         <w:tc>
           <w:tcPr>
             <w:tcW w:w="691" w:type="dxa"/>
+          </w:tcPr>
+          <w:p>
+            <w:pPr>
+              <w:shd w:val="clear" w:color="auto" w:fill="FFFFFF"/>
+              <w:jc w:val="center"/>
+              <w:rPr>
+                <w:rFonts w:ascii="Arial" w:hAnsi="Arial" w:cs="Arial"/>
+                <w:b/>
+              </w:rPr>
+            </w:pPr>
+          </w:p>
+        </w:tc>
+        <w:tc>
+          <w:tcPr>
+            <w:tcW w:w="691" w:type="dxa"/>
             <w:vAlign w:val="center"/>
           </w:tcPr>
           <w:p>
@@ -26005,6 +26321,21 @@
         <w:tc>
           <w:tcPr>
             <w:tcW w:w="691" w:type="dxa"/>
+          </w:tcPr>
+          <w:p>
+            <w:pPr>
+              <w:shd w:val="clear" w:color="auto" w:fill="FFFFFF"/>
+              <w:jc w:val="center"/>
+              <w:rPr>
+                <w:rFonts w:ascii="Arial" w:hAnsi="Arial" w:cs="Arial"/>
+                <w:b/>
+              </w:rPr>
+            </w:pPr>
+          </w:p>
+        </w:tc>
+        <w:tc>
+          <w:tcPr>
+            <w:tcW w:w="691" w:type="dxa"/>
             <w:vAlign w:val="center"/>
           </w:tcPr>
           <w:p>
@@ -26151,6 +26482,21 @@
         <w:tc>
           <w:tcPr>
             <w:tcW w:w="691" w:type="dxa"/>
+          </w:tcPr>
+          <w:p>
+            <w:pPr>
+              <w:shd w:val="clear" w:color="auto" w:fill="FFFFFF"/>
+              <w:jc w:val="center"/>
+              <w:rPr>
+                <w:rFonts w:ascii="Arial" w:hAnsi="Arial" w:cs="Arial"/>
+                <w:b/>
+              </w:rPr>
+            </w:pPr>
+          </w:p>
+        </w:tc>
+        <w:tc>
+          <w:tcPr>
+            <w:tcW w:w="691" w:type="dxa"/>
             <w:vAlign w:val="center"/>
           </w:tcPr>
           <w:p>
@@ -26283,6 +26629,21 @@
           <w:tcPr>
             <w:tcW w:w="691" w:type="dxa"/>
             <w:vAlign w:val="center"/>
+          </w:tcPr>
+          <w:p>
+            <w:pPr>
+              <w:shd w:val="clear" w:color="auto" w:fill="FFFFFF"/>
+              <w:jc w:val="center"/>
+              <w:rPr>
+                <w:rFonts w:ascii="Arial" w:hAnsi="Arial" w:cs="Arial"/>
+                <w:b/>
+              </w:rPr>
+            </w:pPr>
+          </w:p>
+        </w:tc>
+        <w:tc>
+          <w:tcPr>
+            <w:tcW w:w="691" w:type="dxa"/>
           </w:tcPr>
           <w:p>
             <w:pPr>
@@ -26907,6 +27268,7 @@
       </w:pPr>
       <w:bookmarkStart w:id="48" w:name="_Toc201315906"/>
       <w:r>
+        <w:lastRenderedPageBreak/>
         <w:t>Conclusioni</w:t>
       </w:r>
       <w:bookmarkEnd w:id="48"/>
@@ -28296,7 +28658,7 @@
                 <v:path o:extrusionok="f" gradientshapeok="t" o:connecttype="rect"/>
                 <o:lock v:ext="edit" aspectratio="t"/>
               </v:shapetype>
-              <v:shape id="Immagine 1" o:spid="_x0000_i1025" type="#_x0000_t75" style="width:86.25pt;height:62.25pt;visibility:visible">
+              <v:shape id="Immagine 1" o:spid="_x0000_i1025" type="#_x0000_t75" style="width:86.55pt;height:62.3pt;visibility:visible">
                 <v:imagedata r:id="rId1" o:title="" croptop="19597f" cropbottom="28383f" cropleft="17544f" cropright="28572f"/>
               </v:shape>
             </w:pict>

</xml_diff>